<commit_message>
Finish memories pt 2
</commit_message>
<xml_diff>
--- a/public/data/_work-in-progress/duskwall-memories/duskwall-memories-2.docx
+++ b/public/data/_work-in-progress/duskwall-memories/duskwall-memories-2.docx
@@ -175,6 +175,12 @@
                     <w:rPr>
                       <w:noProof/>
                     </w:rPr>
+                    <w:t>the Magistrate’s podium</w:t>
+                  </w:r>
+                  <w:r>
+                    <w:rPr>
+                      <w:noProof/>
+                    </w:rPr>
                     <w:t>.</w:t>
                   </w:r>
                   <w:r>
@@ -187,10 +193,82 @@
                     <w:rPr>
                       <w:noProof/>
                     </w:rPr>
-                    <w:t>“Stenographer! Strike that from the record!”</w:t>
-                  </w:r>
-                  <w:r>
-                    <w:t>ipsum dolor sit amet, consectetur adipiscing elit, sed do eiusmod tempor incididunt ut labore et dolore magna aliqua. Ut enim ad minim veniam, quis nostrud exercitation ullamco laboris nisi ut aliquip ex ea commodo consequat.</w:t>
+                    <w:t>“</w:t>
+                  </w:r>
+                  <w:r>
+                    <w:rPr>
+                      <w:noProof/>
+                    </w:rPr>
+                    <w:t>James Blake</w:t>
+                  </w:r>
+                  <w:r>
+                    <w:rPr>
+                      <w:noProof/>
+                    </w:rPr>
+                    <w:t>, you are hereby sentenced</w:t>
+                  </w:r>
+                  <w:r>
+                    <w:rPr>
+                      <w:noProof/>
+                    </w:rPr>
+                    <w:t xml:space="preserve"> to life in prison at Ironhook.</w:t>
+                  </w:r>
+                  <w:r>
+                    <w:rPr>
+                      <w:noProof/>
+                    </w:rPr>
+                    <w:t>”</w:t>
+                  </w:r>
+                  <w:r>
+                    <w:rPr>
+                      <w:noProof/>
+                    </w:rPr>
+                    <w:t xml:space="preserve"> </w:t>
+                  </w:r>
+                  <w:r>
+                    <w:rPr>
+                      <w:noProof/>
+                    </w:rPr>
+                    <w:t>T</w:t>
+                  </w:r>
+                  <w:r>
+                    <w:rPr>
+                      <w:noProof/>
+                    </w:rPr>
+                    <w:t xml:space="preserve">he </w:t>
+                  </w:r>
+                  <w:r>
+                    <w:rPr>
+                      <w:noProof/>
+                    </w:rPr>
+                    <w:t>accused Crow lieutenant</w:t>
+                  </w:r>
+                  <w:r>
+                    <w:rPr>
+                      <w:noProof/>
+                    </w:rPr>
+                    <w:t xml:space="preserve"> cries out: “You said if I told you where we stashed the </w:t>
+                  </w:r>
+                  <w:r>
+                    <w:rPr>
+                      <w:noProof/>
+                    </w:rPr>
+                    <w:t xml:space="preserve">artifact, you’d let me go!” Bluecoats swarm him </w:t>
+                  </w:r>
+                  <w:r>
+                    <w:rPr>
+                      <w:noProof/>
+                    </w:rPr>
+                    <w:t xml:space="preserve">as the </w:t>
+                  </w:r>
+                  <w:r>
+                    <w:t>court audience murmers</w:t>
+                  </w:r>
+                  <w:r>
+                    <w:t xml:space="preserve"> uneasily</w:t>
+                  </w:r>
+                  <w:r>
+                    <w:t>.</w:t>
                   </w:r>
                 </w:p>
                 <w:p>
@@ -220,15 +298,7 @@
                       <w:i/>
                       <w:iCs/>
                     </w:rPr>
-                    <w:t>Did you help him</w:t>
-                  </w:r>
-                  <w:r>
-                    <w:rPr>
-                      <w:rFonts w:cs="Segoe UI Symbol"/>
-                      <w:i/>
-                      <w:iCs/>
-                    </w:rPr>
-                    <w:t xml:space="preserve"> get the body</w:t>
+                    <w:t>Why are you here</w:t>
                   </w:r>
                   <w:r>
                     <w:rPr>
@@ -244,6 +314,14 @@
                       <w:i/>
                       <w:iCs/>
                     </w:rPr>
+                    <w:t xml:space="preserve"> Did you know James?</w:t>
+                  </w:r>
+                  <w:r>
+                    <w:rPr>
+                      <w:rFonts w:cs="Segoe UI Symbol"/>
+                      <w:i/>
+                      <w:iCs/>
+                    </w:rPr>
                     <w:br/>
                   </w:r>
                   <w:r>
@@ -264,7 +342,7 @@
                       <w:i/>
                       <w:iCs/>
                     </w:rPr>
-                    <w:t>Do you recognize the body?</w:t>
+                    <w:t>What artifact were the Crows hiding?</w:t>
                   </w:r>
                 </w:p>
                 <w:p>
@@ -345,7 +423,14 @@
                     <w:t>right now</w:t>
                   </w:r>
                   <w:r>
-                    <w:t xml:space="preserve">. </w:t>
+                    <w:rPr>
+                      <w:i/>
+                      <w:iCs/>
+                    </w:rPr>
+                    <w:t>!</w:t>
+                  </w:r>
+                  <w:r>
+                    <w:t xml:space="preserve"> </w:t>
                   </w:r>
                   <w:r>
                     <w:t>I said</w:t>
@@ -365,10 +450,21 @@
                       <w:i/>
                       <w:iCs/>
                     </w:rPr>
-                    <w:t xml:space="preserve"> fuck </w:t>
-                  </w:r>
-                  <w:r>
-                    <w:t>up!”</w:t>
+                    <w:t xml:space="preserve"> fuck</w:t>
+                  </w:r>
+                  <w:r>
+                    <w:rPr>
+                      <w:i/>
+                      <w:iCs/>
+                    </w:rPr>
+                    <w:t xml:space="preserve"> up!</w:t>
+                  </w:r>
+                  <w:r>
+                    <w:rPr>
+                      <w:i/>
+                      <w:iCs/>
+                    </w:rPr>
+                    <w:t>”</w:t>
                   </w:r>
                   <w:r>
                     <w:t xml:space="preserve"> Your voice echoes </w:t>
@@ -759,7 +855,13 @@
                     <w:t xml:space="preserve">the </w:t>
                   </w:r>
                   <w:r>
-                    <w:t>Duskwall Gazette has dubbed the “Clockwork Killer”</w:t>
+                    <w:t>Duskwall Gazette has dubbed the “Clock</w:t>
+                  </w:r>
+                  <w:r>
+                    <w:t>-</w:t>
+                  </w:r>
+                  <w:r>
+                    <w:t>work Killer”</w:t>
                   </w:r>
                   <w:r>
                     <w:t>.</w:t>
@@ -1029,7 +1131,77 @@
                     </w:pict>
                   </w:r>
                   <w:r>
-                    <w:t>Lorem ipsum dolor sit amet, consectetur adipiscing elit, sed do eiusmod tempor incididunt ut labore et dolore magna aliqua. Ut enim ad minim veniam, quis nostrud exercitation ullamco laboris nisi ut aliquip ex ea commodo consequat.</w:t>
+                    <w:t xml:space="preserve">“It’s a </w:t>
+                  </w:r>
+                  <w:r>
+                    <w:t xml:space="preserve">done </w:t>
+                  </w:r>
+                  <w:r>
+                    <w:t xml:space="preserve">deal!” </w:t>
+                  </w:r>
+                  <w:r>
+                    <w:t xml:space="preserve"> </w:t>
+                  </w:r>
+                  <w:r>
+                    <w:t xml:space="preserve">The </w:t>
+                  </w:r>
+                  <w:r>
+                    <w:t xml:space="preserve">sailor </w:t>
+                  </w:r>
+                  <w:r>
+                    <w:t>flashes you a toothless smile</w:t>
+                  </w:r>
+                  <w:r>
+                    <w:t xml:space="preserve">. </w:t>
+                  </w:r>
+                  <w:r>
+                    <w:t>“You off</w:t>
+                  </w:r>
+                  <w:r>
+                    <w:t>er</w:t>
+                  </w:r>
+                  <w:r>
+                    <w:t xml:space="preserve"> a much better price </w:t>
+                  </w:r>
+                  <w:r>
+                    <w:t xml:space="preserve">than </w:t>
+                  </w:r>
+                  <w:r>
+                    <w:t>even th</w:t>
+                  </w:r>
+                  <w:r>
+                    <w:t>e</w:t>
+                  </w:r>
+                  <w:r>
+                    <w:t xml:space="preserve"> </w:t>
+                  </w:r>
+                  <w:r>
+                    <w:rPr>
+                      <w:i/>
+                      <w:iCs/>
+                    </w:rPr>
+                    <w:t>Iruvians</w:t>
+                  </w:r>
+                  <w:r>
+                    <w:t>, and they’re</w:t>
+                  </w:r>
+                  <w:r>
+                    <w:t xml:space="preserve"> mad for the stuff!”</w:t>
+                  </w:r>
+                  <w:r>
+                    <w:t xml:space="preserve"> </w:t>
+                  </w:r>
+                  <w:r>
+                    <w:t>You lift the lid of the barrel you just purchased. A foul stench rises from within. “Perfect</w:t>
+                  </w:r>
+                  <w:r>
+                    <w:t>,</w:t>
+                  </w:r>
+                  <w:r>
+                    <w:t>”</w:t>
+                  </w:r>
+                  <w:r>
+                    <w:t xml:space="preserve"> you breathe.</w:t>
                   </w:r>
                 </w:p>
                 <w:p>
@@ -1055,19 +1227,47 @@
                   </w:r>
                   <w:r>
                     <w:rPr>
-                      <w:rFonts w:cs="Segoe UI Symbol"/>
-                      <w:i/>
-                      <w:iCs/>
-                    </w:rPr>
-                    <w:t>Did you help him</w:t>
-                  </w:r>
-                  <w:r>
-                    <w:rPr>
-                      <w:rFonts w:cs="Segoe UI Symbol"/>
-                      <w:i/>
-                      <w:iCs/>
-                    </w:rPr>
-                    <w:t xml:space="preserve"> get the body</w:t>
+                      <w:i/>
+                      <w:iCs/>
+                    </w:rPr>
+                    <w:t>What</w:t>
+                  </w:r>
+                  <w:r>
+                    <w:rPr>
+                      <w:i/>
+                      <w:iCs/>
+                    </w:rPr>
+                    <w:t xml:space="preserve"> is </w:t>
+                  </w:r>
+                  <w:r>
+                    <w:rPr>
+                      <w:i/>
+                      <w:iCs/>
+                    </w:rPr>
+                    <w:t>insid</w:t>
+                  </w:r>
+                  <w:r>
+                    <w:rPr>
+                      <w:i/>
+                      <w:iCs/>
+                    </w:rPr>
+                    <w:t>e</w:t>
+                  </w:r>
+                  <w:r>
+                    <w:rPr>
+                      <w:rFonts w:cs="Segoe UI Symbol"/>
+                      <w:i/>
+                      <w:iCs/>
+                    </w:rPr>
+                    <w:t xml:space="preserve"> the b</w:t>
+                  </w:r>
+                  <w:r>
+                    <w:rPr>
+                      <w:rFonts w:cs="Segoe UI Symbol"/>
+                      <w:i/>
+                      <w:iCs/>
+                    </w:rPr>
+                    <w:t>arrel</w:t>
                   </w:r>
                   <w:r>
                     <w:rPr>
@@ -1103,7 +1303,15 @@
                       <w:i/>
                       <w:iCs/>
                     </w:rPr>
-                    <w:t>Do you recognize the body?</w:t>
+                    <w:t xml:space="preserve">Why </w:t>
+                  </w:r>
+                  <w:r>
+                    <w:rPr>
+                      <w:rFonts w:cs="Segoe UI Symbol"/>
+                      <w:i/>
+                      <w:iCs/>
+                    </w:rPr>
+                    <w:t>do you want it?</w:t>
                   </w:r>
                 </w:p>
               </w:tc>
@@ -1162,7 +1370,66 @@
                     </w:pict>
                   </w:r>
                   <w:r>
-                    <w:t>Lorem ipsum dolor sit amet, consectetur adipiscing elit, sed do eiusmod tempor incididunt ut labore et dolore magna aliqua. Ut enim ad minim veniam, quis nostrud exercitation ullamco laboris nisi ut aliquip ex ea commodo consequat.</w:t>
+                    <w:t>T</w:t>
+                  </w:r>
+                  <w:r>
+                    <w:t>he gang enforcer wheezes</w:t>
+                  </w:r>
+                  <w:r>
+                    <w:t xml:space="preserve"> his words between labored breaths. </w:t>
+                  </w:r>
+                  <w:r>
+                    <w:t>“</w:t>
+                  </w:r>
+                  <w:r>
+                    <w:t>Y</w:t>
+                  </w:r>
+                  <w:r>
+                    <w:t xml:space="preserve">our boss didn’t pay for protection. You know what happens when you don’t </w:t>
+                  </w:r>
+                  <w:r>
+                    <w:rPr>
+                      <w:i/>
+                      <w:iCs/>
+                    </w:rPr>
+                    <w:t>pay</w:t>
+                  </w:r>
+                  <w:r>
+                    <w:t xml:space="preserve">? You don’t get </w:t>
+                  </w:r>
+                  <w:r>
+                    <w:rPr>
+                      <w:i/>
+                      <w:iCs/>
+                    </w:rPr>
+                    <w:t>protected</w:t>
+                  </w:r>
+                  <w:r>
+                    <w:t>.</w:t>
+                  </w:r>
+                  <w:r>
+                    <w:t xml:space="preserve"> Boys, rough </w:t>
+                  </w:r>
+                  <w:r>
+                    <w:t xml:space="preserve">her </w:t>
+                  </w:r>
+                  <w:r>
+                    <w:t>up.”</w:t>
+                  </w:r>
+                  <w:r>
+                    <w:t xml:space="preserve"> Three </w:t>
+                  </w:r>
+                  <w:r>
+                    <w:t xml:space="preserve">on </w:t>
+                  </w:r>
+                  <w:r>
+                    <w:t xml:space="preserve">one. You’ve </w:t>
+                  </w:r>
+                  <w:r>
+                    <w:t xml:space="preserve">been </w:t>
+                  </w:r>
+                  <w:r>
+                    <w:t>dealt worse odds.</w:t>
                   </w:r>
                 </w:p>
                 <w:p>
@@ -1192,15 +1459,23 @@
                       <w:i/>
                       <w:iCs/>
                     </w:rPr>
-                    <w:t>Did you help him</w:t>
-                  </w:r>
-                  <w:r>
-                    <w:rPr>
-                      <w:rFonts w:cs="Segoe UI Symbol"/>
-                      <w:i/>
-                      <w:iCs/>
-                    </w:rPr>
-                    <w:t xml:space="preserve"> get the body</w:t>
+                    <w:t xml:space="preserve">How did the </w:t>
+                  </w:r>
+                  <w:r>
+                    <w:rPr>
+                      <w:rFonts w:cs="Segoe UI Symbol"/>
+                      <w:i/>
+                      <w:iCs/>
+                    </w:rPr>
+                    <w:t>fight</w:t>
+                  </w:r>
+                  <w:r>
+                    <w:rPr>
+                      <w:rFonts w:cs="Segoe UI Symbol"/>
+                      <w:i/>
+                      <w:iCs/>
+                    </w:rPr>
+                    <w:t xml:space="preserve"> go wrong</w:t>
                   </w:r>
                   <w:r>
                     <w:rPr>
@@ -1236,7 +1511,15 @@
                       <w:i/>
                       <w:iCs/>
                     </w:rPr>
-                    <w:t>Do you recognize the body?</w:t>
+                    <w:t xml:space="preserve">What identifying mark </w:t>
+                  </w:r>
+                  <w:r>
+                    <w:rPr>
+                      <w:rFonts w:cs="Segoe UI Symbol"/>
+                      <w:i/>
+                      <w:iCs/>
+                    </w:rPr>
+                    <w:t>were you left with?</w:t>
                   </w:r>
                 </w:p>
               </w:tc>
@@ -1300,7 +1583,80 @@
                     </w:pict>
                   </w:r>
                   <w:r>
-                    <w:t>Lorem ipsum dolor sit amet, consectetur adipiscing elit, sed do eiusmod tempor incididunt ut labore et dolore magna aliqua. Ut enim ad minim veniam, quis nostrud exercitation ullamco laboris nisi ut aliquip ex ea commodo consequat.</w:t>
+                    <w:t xml:space="preserve">“I know </w:t>
+                  </w:r>
+                  <w:r>
+                    <w:t>I’</w:t>
+                  </w:r>
+                  <w:r>
+                    <w:t xml:space="preserve">m </w:t>
+                  </w:r>
+                  <w:r>
+                    <w:t>asking</w:t>
+                  </w:r>
+                  <w:r>
+                    <w:t xml:space="preserve"> a lot</w:t>
+                  </w:r>
+                  <w:r>
+                    <w:t xml:space="preserve">, okay?” </w:t>
+                  </w:r>
+                  <w:r>
+                    <w:t xml:space="preserve">Shen </w:t>
+                  </w:r>
+                  <w:r>
+                    <w:t xml:space="preserve">sucks </w:t>
+                  </w:r>
+                  <w:r>
+                    <w:t>his teeth</w:t>
+                  </w:r>
+                  <w:r>
+                    <w:t xml:space="preserve"> noisily</w:t>
+                  </w:r>
+                  <w:r>
+                    <w:t>. “</w:t>
+                  </w:r>
+                  <w:r>
+                    <w:t xml:space="preserve">But you </w:t>
+                  </w:r>
+                  <w:r>
+                    <w:rPr>
+                      <w:i/>
+                      <w:iCs/>
+                    </w:rPr>
+                    <w:t>know</w:t>
+                  </w:r>
+                  <w:r>
+                    <w:t xml:space="preserve"> what the </w:t>
+                  </w:r>
+                  <w:r>
+                    <w:t xml:space="preserve">Society of Natural Philosophy </w:t>
+                  </w:r>
+                  <w:r>
+                    <w:t xml:space="preserve"> </w:t>
+                  </w:r>
+                  <w:r>
+                    <w:t xml:space="preserve">would do if they got their hands on her. The experiments </w:t>
+                  </w:r>
+                  <w:r>
+                    <w:t xml:space="preserve">they’d </w:t>
+                  </w:r>
+                  <w:r>
+                    <w:t>perform</w:t>
+                  </w:r>
+                  <w:r>
+                    <w:t>–</w:t>
+                  </w:r>
+                  <w:r>
+                    <w:t xml:space="preserve">” </w:t>
+                  </w:r>
+                  <w:r>
+                    <w:t>Shen</w:t>
+                  </w:r>
+                  <w:r>
+                    <w:t xml:space="preserve">  </w:t>
+                  </w:r>
+                  <w:r>
+                    <w:t xml:space="preserve"> shudders. “Just get her somewhere safe?”</w:t>
                   </w:r>
                 </w:p>
                 <w:p>
@@ -1330,23 +1686,7 @@
                       <w:i/>
                       <w:iCs/>
                     </w:rPr>
-                    <w:t>Did you help him</w:t>
-                  </w:r>
-                  <w:r>
-                    <w:rPr>
-                      <w:rFonts w:cs="Segoe UI Symbol"/>
-                      <w:i/>
-                      <w:iCs/>
-                    </w:rPr>
-                    <w:t xml:space="preserve"> get the body</w:t>
-                  </w:r>
-                  <w:r>
-                    <w:rPr>
-                      <w:rFonts w:cs="Segoe UI Symbol"/>
-                      <w:i/>
-                      <w:iCs/>
-                    </w:rPr>
-                    <w:t>?</w:t>
+                    <w:t>Describe the animal Shen wants you to hide.</w:t>
                   </w:r>
                   <w:r>
                     <w:rPr>
@@ -1374,7 +1714,7 @@
                       <w:i/>
                       <w:iCs/>
                     </w:rPr>
-                    <w:t>Do you recognize the body?</w:t>
+                    <w:t>What favor did you ask Shen for in return?</w:t>
                   </w:r>
                 </w:p>
               </w:tc>
@@ -1392,7 +1732,13 @@
                     <w:rPr>
                       <w:rStyle w:val="Strong"/>
                     </w:rPr>
-                    <w:t>Refugees In Need.</w:t>
+                    <w:t>Off the Rails</w:t>
+                  </w:r>
+                  <w:r>
+                    <w:rPr>
+                      <w:rStyle w:val="Strong"/>
+                    </w:rPr>
+                    <w:t>.</w:t>
                   </w:r>
                   <w:r>
                     <w:rPr>
@@ -1433,7 +1779,57 @@
                     </w:pict>
                   </w:r>
                   <w:r>
-                    <w:t>Lorem ipsum dolor sit amet, consectetur adipiscing elit, sed do eiusmod tempor incididunt ut labore et dolore magna aliqua. Ut enim ad minim veniam, quis nostrud exercitation ullamco laboris nisi ut aliquip ex ea commodo consequat.</w:t>
+                    <w:t>“Shit</w:t>
+                  </w:r>
+                  <w:r>
+                    <w:t xml:space="preserve">, shit, double-shit!” </w:t>
+                  </w:r>
+                  <w:r>
+                    <w:t xml:space="preserve">Kalys, the other Rail Jack assigned to </w:t>
+                  </w:r>
+                  <w:r>
+                    <w:t>the</w:t>
+                  </w:r>
+                  <w:r>
+                    <w:t xml:space="preserve"> route, spits. </w:t>
+                  </w:r>
+                  <w:r>
+                    <w:t xml:space="preserve">“We’re stuck in in the </w:t>
+                  </w:r>
+                  <w:r>
+                    <w:rPr>
+                      <w:i/>
+                      <w:iCs/>
+                    </w:rPr>
+                    <w:t>middle</w:t>
+                  </w:r>
+                  <w:r>
+                    <w:t xml:space="preserve"> of the </w:t>
+                  </w:r>
+                  <w:r>
+                    <w:rPr>
+                      <w:i/>
+                      <w:iCs/>
+                    </w:rPr>
+                    <w:t>Deathlands</w:t>
+                  </w:r>
+                  <w:r>
+                    <w:t xml:space="preserve">. </w:t>
+                  </w:r>
+                  <w:r>
+                    <w:t xml:space="preserve">When we </w:t>
+                  </w:r>
+                  <w:r>
+                    <w:t xml:space="preserve">get back I’m </w:t>
+                  </w:r>
+                  <w:r>
+                    <w:t>gonna make the maintenance team pay</w:t>
+                  </w:r>
+                  <w:r>
+                    <w:t xml:space="preserve">!” </w:t>
+                  </w:r>
+                  <w:r>
+                    <w:t>You hear a low growling behind you. Just according to plan.</w:t>
                   </w:r>
                 </w:p>
                 <w:p>
@@ -1463,15 +1859,7 @@
                       <w:i/>
                       <w:iCs/>
                     </w:rPr>
-                    <w:t>Did you help him</w:t>
-                  </w:r>
-                  <w:r>
-                    <w:rPr>
-                      <w:rFonts w:cs="Segoe UI Symbol"/>
-                      <w:i/>
-                      <w:iCs/>
-                    </w:rPr>
-                    <w:t xml:space="preserve"> get the body</w:t>
+                    <w:t>Why did you sabotage the train</w:t>
                   </w:r>
                   <w:r>
                     <w:rPr>
@@ -1507,7 +1895,15 @@
                       <w:i/>
                       <w:iCs/>
                     </w:rPr>
-                    <w:t>Do you recognize the body?</w:t>
+                    <w:t>What’s your plan on returning to Duskwall</w:t>
+                  </w:r>
+                  <w:r>
+                    <w:rPr>
+                      <w:rFonts w:cs="Segoe UI Symbol"/>
+                      <w:i/>
+                      <w:iCs/>
+                    </w:rPr>
+                    <w:t>?</w:t>
                   </w:r>
                 </w:p>
               </w:tc>
@@ -2855,7 +3251,6 @@
   <w:style w:type="character" w:default="1" w:styleId="DefaultParagraphFont">
     <w:name w:val="Default Paragraph Font"/>
     <w:uiPriority w:val="1"/>
-    <w:semiHidden/>
     <w:unhideWhenUsed/>
   </w:style>
   <w:style w:type="table" w:default="1" w:styleId="TableNormal">

</xml_diff>